<commit_message>
updates to surrogates analysis
</commit_message>
<xml_diff>
--- a/surrogates_manuscript.docx
+++ b/surrogates_manuscript.docx
@@ -21,21 +21,7 @@
         <w:rPr>
           <w:lang w:val="en-CA"/>
         </w:rPr>
-        <w:t xml:space="preserve">Target </w:t>
-      </w:r>
-      <w:proofErr w:type="gramStart"/>
-      <w:r>
-        <w:rPr>
-          <w:lang w:val="en-CA"/>
-        </w:rPr>
-        <w:t>journal :</w:t>
-      </w:r>
-      <w:proofErr w:type="gramEnd"/>
-      <w:r>
-        <w:rPr>
-          <w:lang w:val="en-CA"/>
-        </w:rPr>
-        <w:t xml:space="preserve"> Ecosphere</w:t>
+        <w:t>Target journal: Ecosphere</w:t>
       </w:r>
     </w:p>
     <w:p>
@@ -61,13 +47,19 @@
         <w:rPr>
           <w:lang w:val="en-CA"/>
         </w:rPr>
-        <w:t>ber 1</w:t>
+        <w:t xml:space="preserve">ber </w:t>
       </w:r>
       <w:r>
         <w:rPr>
           <w:lang w:val="en-CA"/>
         </w:rPr>
-        <w:t>5</w:t>
+        <w:t>2</w:t>
+      </w:r>
+      <w:r>
+        <w:rPr>
+          <w:lang w:val="en-CA"/>
+        </w:rPr>
+        <w:t>4</w:t>
       </w:r>
       <w:r>
         <w:rPr>
@@ -106,25 +98,25 @@
     <w:p>
       <w:pPr>
         <w:rPr>
-          <w:lang w:val="fr-FR"/>
-        </w:rPr>
-      </w:pPr>
-      <w:r>
-        <w:rPr>
-          <w:lang w:val="fr-FR"/>
+          <w:lang w:val="en-CA"/>
+        </w:rPr>
+      </w:pPr>
+      <w:r>
+        <w:rPr>
+          <w:lang w:val="en-CA"/>
         </w:rPr>
         <w:t>Pierre R. Vernier</w:t>
       </w:r>
       <w:r>
         <w:rPr>
           <w:vertAlign w:val="superscript"/>
-          <w:lang w:val="fr-FR"/>
+          <w:lang w:val="en-CA"/>
         </w:rPr>
         <w:t>1*</w:t>
       </w:r>
       <w:r>
         <w:rPr>
-          <w:lang w:val="fr-FR"/>
+          <w:lang w:val="en-CA"/>
         </w:rPr>
         <w:t xml:space="preserve"> (</w:t>
       </w:r>
@@ -132,14 +124,14 @@
         <w:r>
           <w:rPr>
             <w:rStyle w:val="Hyperlink"/>
-            <w:lang w:val="fr-FR"/>
+            <w:lang w:val="en-CA"/>
           </w:rPr>
           <w:t>pierre.vernier@gmail.com</w:t>
         </w:r>
       </w:hyperlink>
       <w:r>
         <w:rPr>
-          <w:lang w:val="fr-FR"/>
+          <w:lang w:val="en-CA"/>
         </w:rPr>
         <w:t>)</w:t>
       </w:r>
@@ -3515,6 +3507,7 @@
       </w:r>
     </w:p>
     <w:p/>
+    <w:p/>
     <w:p>
       <w:pPr>
         <w:pStyle w:val="Heading1"/>
@@ -3525,15 +3518,16 @@
     </w:p>
     <w:p/>
     <w:p>
-      <w:pPr>
-        <w:rPr>
-          <w:b/>
-        </w:rPr>
-      </w:pPr>
-      <w:r>
-        <w:rPr>
-          <w:b/>
-        </w:rPr>
+      <w:r>
+        <w:t>Note in general that results are quite consistent across test features in terms of R2, R2 range, and RMSE.</w:t>
+      </w:r>
+    </w:p>
+    <w:p/>
+    <w:p>
+      <w:pPr>
+        <w:pStyle w:val="Heading2"/>
+      </w:pPr>
+      <w:r>
         <w:t>Songbirds</w:t>
       </w:r>
     </w:p>
@@ -3558,7 +3552,6 @@
           <w:color w:val="000000"/>
           <w:lang w:val="en-CA" w:eastAsia="en-CA"/>
         </w:rPr>
-        <w:lastRenderedPageBreak/>
         <w:t>On average, the relationship between individual species and surrogates was moderate to strong, ranging from 0.45 for White-winged Crossbill to 0.75 for Blackburnian Warbler. However, for all species, there was a large variation across ecoregions.</w:t>
       </w:r>
     </w:p>
@@ -3916,14 +3909,9 @@
     <w:p/>
     <w:p>
       <w:pPr>
-        <w:rPr>
-          <w:b/>
-        </w:rPr>
-      </w:pPr>
-      <w:r>
-        <w:rPr>
-          <w:b/>
-        </w:rPr>
+        <w:pStyle w:val="Heading2"/>
+      </w:pPr>
+      <w:r>
         <w:t>Waterfowl</w:t>
       </w:r>
     </w:p>
@@ -3940,27 +3928,26 @@
           <w:rFonts w:ascii="Calibri" w:hAnsi="Calibri" w:cs="Calibri"/>
           <w:color w:val="000000"/>
         </w:rPr>
+        <w:lastRenderedPageBreak/>
         <w:t>On average, the relationship between waterfowl guilds and surrogates was moderate and very similar among guilds, ranging only from 0.44 to 0.47. However, for all guilds, there was very large variation across ecoregions.</w:t>
       </w:r>
     </w:p>
     <w:p/>
     <w:p>
       <w:pPr>
-        <w:rPr>
-          <w:b/>
-        </w:rPr>
-      </w:pPr>
-      <w:r>
-        <w:rPr>
-          <w:b/>
-        </w:rPr>
+        <w:pStyle w:val="Heading2"/>
+      </w:pPr>
+      <w:r>
         <w:t>Caribou</w:t>
       </w:r>
     </w:p>
     <w:p/>
     <w:p>
       <w:r>
-        <w:t>Caribou models were developed for 5 of the 9 ecozones</w:t>
+        <w:t xml:space="preserve">Caribou models were developed for </w:t>
+      </w:r>
+      <w:r>
+        <w:t>30 of the 48 ecoregions (within 5 ecozones)</w:t>
       </w:r>
       <w:r>
         <w:t xml:space="preserve"> where sufficient data was available</w:t>
@@ -3969,7 +3956,36 @@
         <w:t xml:space="preserve">. </w:t>
       </w:r>
       <w:r>
-        <w:t xml:space="preserve">The strength of the average Caribou model was 0.30 but this was mainly due to one ecozone with a very strong relationship (R2 = 0.72). </w:t>
+        <w:t xml:space="preserve">The </w:t>
+      </w:r>
+      <w:r>
+        <w:t xml:space="preserve">mean </w:t>
+      </w:r>
+      <w:r>
+        <w:t>strength of the Caribou model</w:t>
+      </w:r>
+      <w:r>
+        <w:t>s</w:t>
+      </w:r>
+      <w:r>
+        <w:t xml:space="preserve"> was 0.</w:t>
+      </w:r>
+      <w:r>
+        <w:t>49 with the range varying from 0.05 in ecoregion 74 to 0.93 in ecoregion 92.</w:t>
+      </w:r>
+      <w:r>
+        <w:t xml:space="preserve"> With the exception of 3 ecoregions, the strength of the relationship was consistently over 0.25 with </w:t>
+      </w:r>
+      <w:bookmarkStart w:id="0" w:name="_GoBack"/>
+      <w:bookmarkEnd w:id="0"/>
+      <w:r>
+        <w:t>27 of the 30 ecoregions had an R2&gt;0.25</w:t>
+      </w:r>
+      <w:r>
+        <w:t xml:space="preserve"> in </w:t>
+      </w:r>
+      <w:r>
+        <w:t xml:space="preserve"> but this was mainly due to one ecozone with a very strong relationship (R2 = 0.72). </w:t>
       </w:r>
       <w:r>
         <w:t>The relationship between representativeness of habitat and surrogates was also positive and linear</w:t>
@@ -4014,26 +4030,15 @@
     <w:p/>
     <w:p>
       <w:pPr>
-        <w:rPr>
-          <w:b/>
-        </w:rPr>
-      </w:pPr>
-      <w:r>
-        <w:rPr>
-          <w:b/>
-        </w:rPr>
+        <w:pStyle w:val="Heading2"/>
+      </w:pPr>
+      <w:r>
         <w:t>Surrogate</w:t>
       </w:r>
       <w:r>
-        <w:rPr>
-          <w:b/>
-        </w:rPr>
         <w:t>s</w:t>
       </w:r>
       <w:r>
-        <w:rPr>
-          <w:b/>
-        </w:rPr>
         <w:t xml:space="preserve"> importance</w:t>
       </w:r>
     </w:p>
@@ -4047,7 +4052,40 @@
         </w:numPr>
       </w:pPr>
       <w:r>
-        <w:t>For Caribou, CMI was the most important variable in 14 or 37 ecoregions with</w:t>
+        <w:t xml:space="preserve">For Caribou, </w:t>
+      </w:r>
+      <w:r>
+        <w:t>LCC followed by GPP and CMI</w:t>
+      </w:r>
+      <w:r>
+        <w:t xml:space="preserve"> w</w:t>
+      </w:r>
+      <w:r>
+        <w:t>ere</w:t>
+      </w:r>
+      <w:r>
+        <w:t xml:space="preserve"> the most important </w:t>
+      </w:r>
+      <w:r>
+        <w:t>surrogate</w:t>
+      </w:r>
+      <w:r>
+        <w:t xml:space="preserve"> in </w:t>
+      </w:r>
+      <w:r>
+        <w:t>11, 9 and 7 ecoregions, respectively</w:t>
+      </w:r>
+      <w:r>
+        <w:t xml:space="preserve">. In contrast, LED was </w:t>
+      </w:r>
+      <w:r>
+        <w:t xml:space="preserve">the most important surrogate in </w:t>
+      </w:r>
+      <w:r>
+        <w:t>only 2</w:t>
+      </w:r>
+      <w:r>
+        <w:t xml:space="preserve"> ecoregions.</w:t>
       </w:r>
     </w:p>
     <w:p>
@@ -4059,7 +4097,24 @@
         </w:numPr>
       </w:pPr>
       <w:r>
-        <w:t>CMI consistently most important across test features.</w:t>
+        <w:t xml:space="preserve">CMI consistently most important across </w:t>
+      </w:r>
+      <w:r>
+        <w:t xml:space="preserve">all </w:t>
+      </w:r>
+      <w:r>
+        <w:t>test features</w:t>
+      </w:r>
+      <w:r>
+        <w:t xml:space="preserve">, being most important in 226 of a </w:t>
+      </w:r>
+      <w:proofErr w:type="gramStart"/>
+      <w:r>
+        <w:t>total</w:t>
+      </w:r>
+      <w:proofErr w:type="gramEnd"/>
+      <w:r>
+        <w:t xml:space="preserve"> of 647 models (test species x ecoregion). This was followed by GPP and LCC, which were most important in 168 models each.</w:t>
       </w:r>
     </w:p>
     <w:p>
@@ -4071,7 +4126,7 @@
         </w:numPr>
       </w:pPr>
       <w:r>
-        <w:t>CMI and GPP were consistently the most important surrogates for individual bird species. Conversely, LED was least often most important surrogate.</w:t>
+        <w:t>Among individual songbirds, CMI and GPP were the most important surrogate all models</w:t>
       </w:r>
     </w:p>
     <w:p>
@@ -4083,7 +4138,7 @@
         </w:numPr>
       </w:pPr>
       <w:r>
-        <w:t>Variable importance was more equitable among CMI, GPP, and LCC for ForestBirds and AllBirds.</w:t>
+        <w:t>CMI and GPP were consistently the most important surrogates for individual bird species. Conversely, LED was least often most important surrogate.</w:t>
       </w:r>
     </w:p>
     <w:p>
@@ -4095,7 +4150,7 @@
         </w:numPr>
       </w:pPr>
       <w:r>
-        <w:t>Among waterfowl guilds, in general, variable importance was more equally distributed among the four surrogates than for songbirds or caribou.</w:t>
+        <w:t>Variable importance was more equitable among CMI, GPP, and LCC for ForestBirds and AllBirds.</w:t>
       </w:r>
     </w:p>
     <w:p>
@@ -4107,6 +4162,18 @@
         </w:numPr>
       </w:pPr>
       <w:r>
+        <w:t>Among waterfowl guilds, in general, variable importance was more equally distributed among the four surrogates than for songbirds or caribou.</w:t>
+      </w:r>
+    </w:p>
+    <w:p>
+      <w:pPr>
+        <w:pStyle w:val="ListParagraph"/>
+        <w:numPr>
+          <w:ilvl w:val="0"/>
+          <w:numId w:val="46"/>
+        </w:numPr>
+      </w:pPr>
+      <w:r>
         <w:t>LCC was most important for the CavityNesters guild where CMI was for the other three groups of waterfowl. In general, LED was more important for waterfowl than for songbirds or caribou.</w:t>
       </w:r>
     </w:p>
@@ -4145,15 +4212,14 @@
         <w:t xml:space="preserve"> (54 of 95 models)</w:t>
       </w:r>
       <w:r>
-        <w:t>, followed by GPP (21%) and LCC (15%). Olive-sided Flycatcher was the only exception, with LCC being most important in 3 ecozones while the other surrogates were most important in 2 ecozones each. Conversely, LED was the most important surrogate in only 7 mode</w:t>
-      </w:r>
-      <w:bookmarkStart w:id="0" w:name="_GoBack"/>
-      <w:bookmarkEnd w:id="0"/>
-      <w:r>
-        <w:t>ls.</w:t>
-      </w:r>
-      <w:r>
-        <w:t xml:space="preserve"> For all models (test features x ecozones) the direction of the coefficient of the most important surrogate was always positive. With few exceptions (coefficient hovering around zero), CMI was the only surrogate that had a consistently positive effect across all test features. There were some exceptions, for example the direction of the coefficient for LED for OSFL and LCC for BRCR was more often negative than positive. </w:t>
+        <w:t>, followed by GPP (21%) and LCC (15%). Olive-sided Flycatcher was the only exception, with LCC being most important in 3 ecozones while the other surrogates were most important in 2 ecozones each. Conversely, LED was the most important surrogate in only 7 models.</w:t>
+      </w:r>
+      <w:r>
+        <w:t xml:space="preserve"> For all models (test features x ecozones) the direction of the </w:t>
+      </w:r>
+      <w:r>
+        <w:lastRenderedPageBreak/>
+        <w:t xml:space="preserve">coefficient of the most important surrogate was always positive. With few exceptions (coefficient hovering around zero), CMI was the only surrogate that had a consistently positive effect across all test features. There were some exceptions, for example the direction of the coefficient for LED for OSFL and LCC for BRCR was more often negative than positive. </w:t>
       </w:r>
       <w:r>
         <w:t>The direction of the coefficient of CMI was generally only positive, with a few exceptions where it was near or just below 0. However, in those cases, the coefficient was very close to 0 and had a very low t-statistic value.</w:t>
@@ -4162,14 +4228,9 @@
     <w:p/>
     <w:p>
       <w:pPr>
-        <w:rPr>
-          <w:b/>
-        </w:rPr>
-      </w:pPr>
-      <w:r>
-        <w:rPr>
-          <w:b/>
-        </w:rPr>
+        <w:pStyle w:val="Heading2"/>
+      </w:pPr>
+      <w:r>
         <w:t>Effects of covariates</w:t>
       </w:r>
     </w:p>
@@ -4186,7 +4247,6 @@
           <w:rFonts w:ascii="Calibri" w:hAnsi="Calibri" w:cs="Calibri"/>
           <w:color w:val="000000"/>
         </w:rPr>
-        <w:lastRenderedPageBreak/>
         <w:t>Given the extremely large range of variation between ecoregions for all test species, we should attempt to find if there are certain ecoregions and/or ecozones where relationships are weaker or stronger. As well, we should see if intactness, density (density cv) are confounding the relationship.</w:t>
       </w:r>
     </w:p>
@@ -4199,22 +4259,10 @@
         </w:numPr>
       </w:pPr>
       <w:r>
-        <w:t>Generally</w:t>
-      </w:r>
-      <w:r>
-        <w:t>, there was</w:t>
-      </w:r>
-      <w:r>
-        <w:t xml:space="preserve"> no effect o</w:t>
-      </w:r>
-      <w:r>
-        <w:t>r a</w:t>
-      </w:r>
-      <w:r>
-        <w:t xml:space="preserve"> very small effect of intactness</w:t>
-      </w:r>
-      <w:r>
-        <w:t xml:space="preserve"> on the relationships.</w:t>
+        <w:t>Among individual birds, i</w:t>
+      </w:r>
+      <w:r>
+        <w:t>s there a density or density_cv effect?</w:t>
       </w:r>
     </w:p>
     <w:p>
@@ -4226,23 +4274,15 @@
         </w:numPr>
       </w:pPr>
       <w:r>
-        <w:t>Among individual birds, i</w:t>
-      </w:r>
-      <w:r>
-        <w:t>s there a density or density_cv effect?</w:t>
+        <w:t>Generally, there was no effect or a very small effect of intactness on the relationships. Where there was a relationship it was likely due to an outlier ecoregion (94) with an intactness value of 0.54. Depending on the R2 value in that ecoregion, the line could trend upward or downward.</w:t>
       </w:r>
     </w:p>
     <w:p/>
     <w:p>
       <w:pPr>
-        <w:rPr>
-          <w:b/>
-        </w:rPr>
-      </w:pPr>
-      <w:r>
-        <w:rPr>
-          <w:b/>
-        </w:rPr>
+        <w:pStyle w:val="Heading2"/>
+      </w:pPr>
+      <w:r>
         <w:t>Shiny app</w:t>
       </w:r>
     </w:p>
@@ -4251,11 +4291,9 @@
       <w:r>
         <w:t xml:space="preserve">We developed a Shiny app to allow readers and conservation planners in the boreal region to explore the results of the analysis and identify species and ecoregion combinations that are adequaly or inadequately represented by benchmark networks selected using surrogates of </w:t>
       </w:r>
-      <w:proofErr w:type="gramStart"/>
-      <w:r>
-        <w:t>large scale</w:t>
-      </w:r>
-      <w:proofErr w:type="gramEnd"/>
+      <w:r>
+        <w:t>large-scale</w:t>
+      </w:r>
       <w:r>
         <w:t xml:space="preserve"> environmental variation. The Supplemental Information provides instructions on how to run the app from a local machine.</w:t>
       </w:r>
@@ -4310,7 +4348,11 @@
         <w:t>Caro 2010</w:t>
       </w:r>
       <w:r>
-        <w:t>). Currently, there is little consensus about which surrogates are most effective and this largely depends on ecoregional context, conservation objectives, and the amount of information available on individual species or environmental features and their relationship to the regions' biodiversity (Grantham et al 2010). The boreal region of Canada is a large and relatively intact landscape with limited access and geographically restricted field-based information on the distribution and abundance of species. Consequently, the use of environmental indicators and, in particular, those that can be mapped across the region, provide the most logical choices as indicators of the regions' biodiversity. We have selected four such indicators and the purpose of this study was to evaluate those indicators in terms of their effectiveness at representing a subset of the regions' biodiversity, specifically boreal caribou and songbirds. Because of the largely intact nature of our study region, our focus was on assessing representativeness as opposed to maximizing representation of selected species (</w:t>
+        <w:t xml:space="preserve">). Currently, there is little consensus about which surrogates are most effective and this largely depends on ecoregional context, conservation objectives, and the amount of information available on individual species or environmental features and their relationship to the regions' biodiversity (Grantham et al 2010). The boreal region of Canada is a large and relatively intact landscape with limited access and geographically restricted field-based information on the distribution and abundance of species. Consequently, the use of environmental indicators and, in particular, those that can be mapped across the region, provide the most logical choices as indicators of the regions' biodiversity. We have selected four such indicators and the purpose of this study was to evaluate those indicators in terms of their effectiveness at representing a subset of the regions' biodiversity, specifically </w:t>
+      </w:r>
+      <w:r>
+        <w:lastRenderedPageBreak/>
+        <w:t>boreal caribou and songbirds. Because of the largely intact nature of our study region, our focus was on assessing representativeness as opposed to maximizing representation of selected species (</w:t>
       </w:r>
       <w:r>
         <w:rPr>
@@ -4363,11 +4405,7 @@
         <w:t xml:space="preserve"> by species and ecozones</w:t>
       </w:r>
       <w:r>
-        <w:t xml:space="preserve">. </w:t>
-      </w:r>
-      <w:r>
-        <w:lastRenderedPageBreak/>
-        <w:t>However, g</w:t>
+        <w:t>. However, g</w:t>
       </w:r>
       <w:r>
         <w:t>roups of species (All Birds and Forest Birds) perform</w:t>
@@ -4809,7 +4847,11 @@
         <w:t xml:space="preserve"> </w:t>
       </w:r>
       <w:r>
-        <w:t xml:space="preserve">Several unmeasured factors may explain some of the variation in the relationships including </w:t>
+        <w:t xml:space="preserve">Several unmeasured factors may explain </w:t>
+      </w:r>
+      <w:r>
+        <w:lastRenderedPageBreak/>
+        <w:t xml:space="preserve">some of the variation in the relationships including </w:t>
       </w:r>
       <w:r>
         <w:t xml:space="preserve">topography, </w:t>
@@ -4907,11 +4949,7 @@
         <w:t>d</w:t>
       </w:r>
       <w:r>
-        <w:t xml:space="preserve"> both </w:t>
-      </w:r>
-      <w:r>
-        <w:lastRenderedPageBreak/>
-        <w:t xml:space="preserve">approaches in a case study for one of the ecoregions comprising ecozone 6A </w:t>
+        <w:t xml:space="preserve"> both approaches in a case study for one of the ecoregions comprising ecozone 6A </w:t>
       </w:r>
       <w:r>
         <w:t xml:space="preserve">in </w:t>
@@ -5141,7 +5179,11 @@
         <w:t>ctual bird survey data to evaluate effectiveness of benchmark networks</w:t>
       </w:r>
       <w:r>
-        <w:t>, at least for those regions of the boreal where there is sufficient point data</w:t>
+        <w:t xml:space="preserve">, at least for those regions of the </w:t>
+      </w:r>
+      <w:r>
+        <w:lastRenderedPageBreak/>
+        <w:t>boreal where there is sufficient point data</w:t>
       </w:r>
       <w:r>
         <w:t>.</w:t>
@@ -5238,7 +5280,6 @@
         </w:numPr>
       </w:pPr>
       <w:r>
-        <w:lastRenderedPageBreak/>
         <w:t>01_species_names.md</w:t>
       </w:r>
     </w:p>
@@ -5643,6 +5684,7 @@
     <w:p/>
     <w:p>
       <w:r>
+        <w:lastRenderedPageBreak/>
         <w:t>Barker, N. K. S., S. G. Cumming, and M. Darveau. 2014. Models to predict the distribution and abundance of breeding ducks in Canada. Avian Conservation and Ecology 9(2): 7.</w:t>
       </w:r>
     </w:p>
@@ -5842,7 +5884,6 @@
           <w:sz w:val="22"/>
           <w:szCs w:val="22"/>
         </w:rPr>
-        <w:lastRenderedPageBreak/>
         <w:t xml:space="preserve">Brandt J. P., </w:t>
       </w:r>
       <w:r>
@@ -6493,6 +6534,7 @@
           <w:sz w:val="22"/>
           <w:szCs w:val="22"/>
         </w:rPr>
+        <w:lastRenderedPageBreak/>
         <w:t>Grantham, H. S.,</w:t>
       </w:r>
       <w:r>
@@ -6762,7 +6804,6 @@
           <w:sz w:val="22"/>
           <w:szCs w:val="22"/>
         </w:rPr>
-        <w:lastRenderedPageBreak/>
         <w:t xml:space="preserve">Hortal, J., </w:t>
       </w:r>
       <w:r>
@@ -7599,6 +7640,7 @@
           <w:sz w:val="22"/>
           <w:szCs w:val="22"/>
         </w:rPr>
+        <w:lastRenderedPageBreak/>
         <w:t xml:space="preserve">NRCan. 2009. </w:t>
       </w:r>
       <w:r>
@@ -8539,6 +8581,7 @@
           <w:rFonts w:ascii="Calibri" w:hAnsi="Calibri" w:cs="Calibri"/>
           <w:color w:val="000000"/>
         </w:rPr>
+        <w:lastRenderedPageBreak/>
         <w:t>Stralberg, D., S.M. Matsuoka, A. Hamann, E.M. Bayne, P. Sólymos, F.K.A. Schmiegelow, X. Wang, S.G. Cumming, and S.J. Song. 2015. Projecting boreal bird responses to climate change: the signal exceeds the noise. Ecological Applications 25(10):52-69.</w:t>
       </w:r>
     </w:p>
@@ -8755,7 +8798,6 @@
           <w:sz w:val="22"/>
           <w:szCs w:val="22"/>
         </w:rPr>
-        <w:lastRenderedPageBreak/>
         <w:t xml:space="preserve">Warman, L.D., </w:t>
       </w:r>
       <w:r>
@@ -28549,7 +28591,7 @@
 </file>
 
 <file path=customXml/itemProps1.xml><?xml version="1.0" encoding="utf-8"?>
-<ds:datastoreItem xmlns:ds="http://schemas.openxmlformats.org/officeDocument/2006/customXml" ds:itemID="{994CDADE-1FC6-48F7-B210-1D93466954C2}">
+<ds:datastoreItem xmlns:ds="http://schemas.openxmlformats.org/officeDocument/2006/customXml" ds:itemID="{DC69259A-8029-4A6B-8013-580254FF481E}">
   <ds:schemaRefs>
     <ds:schemaRef ds:uri="http://schemas.openxmlformats.org/officeDocument/2006/bibliography"/>
   </ds:schemaRefs>

</xml_diff>